<commit_message>
2023-10-11 Adapt the project
Change all files!!!
</commit_message>
<xml_diff>
--- a/Arquivo Original/LINHA 02.docx
+++ b/Arquivo Original/LINHA 02.docx
@@ -393,7 +393,6 @@
                   <w14:uncheckedState w14:val="2610" w14:font="MS Gothic"/>
                 </w14:checkbox>
               </w:sdtPr>
-              <w:sdtEndPr/>
               <w:sdtContent>
                 <w:r>
                   <w:rPr>
@@ -443,7 +442,6 @@
                   <w14:uncheckedState w14:val="2610" w14:font="MS Gothic"/>
                 </w14:checkbox>
               </w:sdtPr>
-              <w:sdtEndPr/>
               <w:sdtContent>
                 <w:r>
                   <w:rPr>
@@ -495,7 +493,6 @@
                   <w14:uncheckedState w14:val="2610" w14:font="MS Gothic"/>
                 </w14:checkbox>
               </w:sdtPr>
-              <w:sdtEndPr/>
               <w:sdtContent>
                 <w:r>
                   <w:rPr>
@@ -536,7 +533,6 @@
                   <w14:uncheckedState w14:val="2610" w14:font="MS Gothic"/>
                 </w14:checkbox>
               </w:sdtPr>
-              <w:sdtEndPr/>
               <w:sdtContent>
                 <w:r>
                   <w:rPr>
@@ -607,7 +603,6 @@
                   <w14:uncheckedState w14:val="2610" w14:font="MS Gothic"/>
                 </w14:checkbox>
               </w:sdtPr>
-              <w:sdtEndPr/>
               <w:sdtContent>
                 <w:r>
                   <w:rPr>
@@ -645,7 +640,6 @@
                   <w14:uncheckedState w14:val="2610" w14:font="MS Gothic"/>
                 </w14:checkbox>
               </w:sdtPr>
-              <w:sdtEndPr/>
               <w:sdtContent>
                 <w:r>
                   <w:rPr>
@@ -701,7 +695,6 @@
                   <w14:uncheckedState w14:val="2610" w14:font="MS Gothic"/>
                 </w14:checkbox>
               </w:sdtPr>
-              <w:sdtEndPr/>
               <w:sdtContent>
                 <w:r>
                   <w:rPr>
@@ -984,8 +977,12 @@
       </w:pPr>
     </w:p>
     <w:sectPr>
-      <w:headerReference w:type="default" r:id="rId6"/>
-      <w:footerReference w:type="default" r:id="rId7"/>
+      <w:headerReference w:type="even" r:id="rId6"/>
+      <w:headerReference w:type="default" r:id="rId7"/>
+      <w:footerReference w:type="even" r:id="rId8"/>
+      <w:footerReference w:type="default" r:id="rId9"/>
+      <w:headerReference w:type="first" r:id="rId10"/>
+      <w:footerReference w:type="first" r:id="rId11"/>
       <w:pgSz w:w="11906" w:h="16838"/>
       <w:pgMar w:top="1417" w:right="140" w:bottom="1417" w:left="1701" w:header="708" w:footer="708" w:gutter="0"/>
       <w:cols w:space="708"/>
@@ -1025,6 +1022,16 @@
   <w:p>
     <w:pPr>
       <w:pStyle w:val="Rodap"/>
+    </w:pPr>
+  </w:p>
+</w:ftr>
+</file>
+
+<file path=word/footer2.xml><?xml version="1.0" encoding="utf-8"?>
+<w:ftr xmlns:wpc="http://schemas.microsoft.com/office/word/2010/wordprocessingCanvas" xmlns:cx="http://schemas.microsoft.com/office/drawing/2014/chartex" xmlns:cx1="http://schemas.microsoft.com/office/drawing/2015/9/8/chartex" xmlns:cx2="http://schemas.microsoft.com/office/drawing/2015/10/21/chartex" xmlns:cx3="http://schemas.microsoft.com/office/drawing/2016/5/9/chartex" xmlns:cx4="http://schemas.microsoft.com/office/drawing/2016/5/10/chartex" xmlns:cx5="http://schemas.microsoft.com/office/drawing/2016/5/11/chartex" xmlns:cx6="http://schemas.microsoft.com/office/drawing/2016/5/12/chartex" xmlns:cx7="http://schemas.microsoft.com/office/drawing/2016/5/13/chartex" xmlns:cx8="http://schemas.microsoft.com/office/drawing/2016/5/14/chartex" xmlns:mc="http://schemas.openxmlformats.org/markup-compatibility/2006" xmlns:aink="http://schemas.microsoft.com/office/drawing/2016/ink" xmlns:am3d="http://schemas.microsoft.com/office/drawing/2017/model3d" xmlns:o="urn:schemas-microsoft-com:office:office" xmlns:oel="http://schemas.microsoft.com/office/2019/extlst" xmlns:r="http://schemas.openxmlformats.org/officeDocument/2006/relationships" xmlns:m="http://schemas.openxmlformats.org/officeDocument/2006/math" xmlns:v="urn:schemas-microsoft-com:vml" xmlns:wp14="http://schemas.microsoft.com/office/word/2010/wordprocessingDrawing" xmlns:wp="http://schemas.openxmlformats.org/drawingml/2006/wordprocessingDrawing" xmlns:w10="urn:schemas-microsoft-com:office:word" xmlns:w="http://schemas.openxmlformats.org/wordprocessingml/2006/main" xmlns:w14="http://schemas.microsoft.com/office/word/2010/wordml" xmlns:w15="http://schemas.microsoft.com/office/word/2012/wordml" xmlns:w16cex="http://schemas.microsoft.com/office/word/2018/wordml/cex" xmlns:w16cid="http://schemas.microsoft.com/office/word/2016/wordml/cid" xmlns:w16="http://schemas.microsoft.com/office/word/2018/wordml" xmlns:w16sdtdh="http://schemas.microsoft.com/office/word/2020/wordml/sdtdatahash" xmlns:w16se="http://schemas.microsoft.com/office/word/2015/wordml/symex" xmlns:wpg="http://schemas.microsoft.com/office/word/2010/wordprocessingGroup" xmlns:wpi="http://schemas.microsoft.com/office/word/2010/wordprocessingInk" xmlns:wne="http://schemas.microsoft.com/office/word/2006/wordml" xmlns:wps="http://schemas.microsoft.com/office/word/2010/wordprocessingShape" mc:Ignorable="w14 w15 w16se w16cid w16 w16cex w16sdtdh wp14">
+  <w:p>
+    <w:pPr>
+      <w:pStyle w:val="Rodap"/>
       <w:rPr>
         <w:noProof/>
       </w:rPr>
@@ -1034,85 +1041,16 @@
     <w:pPr>
       <w:pStyle w:val="Rodap"/>
     </w:pPr>
-    <w:r>
-      <w:rPr>
-        <w:noProof/>
-        <w:lang w:eastAsia="pt-BR"/>
-      </w:rPr>
-      <w:drawing>
-        <wp:anchor distT="0" distB="0" distL="114300" distR="114300" simplePos="0" relativeHeight="251659264" behindDoc="0" locked="0" layoutInCell="1" allowOverlap="1" wp14:anchorId="731338AE" wp14:editId="2CC75736">
-          <wp:simplePos x="0" y="0"/>
-          <wp:positionH relativeFrom="column">
-            <wp:posOffset>3996690</wp:posOffset>
-          </wp:positionH>
-          <wp:positionV relativeFrom="paragraph">
-            <wp:posOffset>-99060</wp:posOffset>
-          </wp:positionV>
-          <wp:extent cx="1853565" cy="590550"/>
-          <wp:effectExtent l="0" t="0" r="0" b="0"/>
-          <wp:wrapThrough wrapText="bothSides">
-            <wp:wrapPolygon edited="0">
-              <wp:start x="1110" y="2090"/>
-              <wp:lineTo x="0" y="7665"/>
-              <wp:lineTo x="0" y="10452"/>
-              <wp:lineTo x="1110" y="14632"/>
-              <wp:lineTo x="1110" y="15329"/>
-              <wp:lineTo x="15984" y="18813"/>
-              <wp:lineTo x="17094" y="18813"/>
-              <wp:lineTo x="21311" y="17419"/>
-              <wp:lineTo x="21311" y="4877"/>
-              <wp:lineTo x="1998" y="2090"/>
-              <wp:lineTo x="1110" y="2090"/>
-            </wp:wrapPolygon>
-          </wp:wrapThrough>
-          <wp:docPr id="3" name="Imagem 3" descr="Palinialves - Sempre à frente"/>
-          <wp:cNvGraphicFramePr>
-            <a:graphicFrameLocks xmlns:a="http://schemas.openxmlformats.org/drawingml/2006/main" noChangeAspect="1"/>
-          </wp:cNvGraphicFramePr>
-          <a:graphic xmlns:a="http://schemas.openxmlformats.org/drawingml/2006/main">
-            <a:graphicData uri="http://schemas.openxmlformats.org/drawingml/2006/picture">
-              <pic:pic xmlns:pic="http://schemas.openxmlformats.org/drawingml/2006/picture">
-                <pic:nvPicPr>
-                  <pic:cNvPr id="0" name="Picture 29" descr="Palinialves - Sempre à frente"/>
-                  <pic:cNvPicPr>
-                    <a:picLocks noChangeAspect="1" noChangeArrowheads="1"/>
-                  </pic:cNvPicPr>
-                </pic:nvPicPr>
-                <pic:blipFill>
-                  <a:blip r:embed="rId1">
-                    <a:extLst>
-                      <a:ext uri="{28A0092B-C50C-407E-A947-70E740481C1C}">
-                        <a14:useLocalDpi xmlns:a14="http://schemas.microsoft.com/office/drawing/2010/main" val="0"/>
-                      </a:ext>
-                    </a:extLst>
-                  </a:blip>
-                  <a:srcRect/>
-                  <a:stretch>
-                    <a:fillRect/>
-                  </a:stretch>
-                </pic:blipFill>
-                <pic:spPr bwMode="auto">
-                  <a:xfrm>
-                    <a:off x="0" y="0"/>
-                    <a:ext cx="1853565" cy="590550"/>
-                  </a:xfrm>
-                  <a:prstGeom prst="rect">
-                    <a:avLst/>
-                  </a:prstGeom>
-                  <a:noFill/>
-                  <a:ln>
-                    <a:noFill/>
-                  </a:ln>
-                </pic:spPr>
-              </pic:pic>
-            </a:graphicData>
-          </a:graphic>
-          <wp14:sizeRelV relativeFrom="margin">
-            <wp14:pctHeight>0</wp14:pctHeight>
-          </wp14:sizeRelV>
-        </wp:anchor>
-      </w:drawing>
-    </w:r>
+  </w:p>
+</w:ftr>
+</file>
+
+<file path=word/footer3.xml><?xml version="1.0" encoding="utf-8"?>
+<w:ftr xmlns:wpc="http://schemas.microsoft.com/office/word/2010/wordprocessingCanvas" xmlns:cx="http://schemas.microsoft.com/office/drawing/2014/chartex" xmlns:cx1="http://schemas.microsoft.com/office/drawing/2015/9/8/chartex" xmlns:cx2="http://schemas.microsoft.com/office/drawing/2015/10/21/chartex" xmlns:cx3="http://schemas.microsoft.com/office/drawing/2016/5/9/chartex" xmlns:cx4="http://schemas.microsoft.com/office/drawing/2016/5/10/chartex" xmlns:cx5="http://schemas.microsoft.com/office/drawing/2016/5/11/chartex" xmlns:cx6="http://schemas.microsoft.com/office/drawing/2016/5/12/chartex" xmlns:cx7="http://schemas.microsoft.com/office/drawing/2016/5/13/chartex" xmlns:cx8="http://schemas.microsoft.com/office/drawing/2016/5/14/chartex" xmlns:mc="http://schemas.openxmlformats.org/markup-compatibility/2006" xmlns:aink="http://schemas.microsoft.com/office/drawing/2016/ink" xmlns:am3d="http://schemas.microsoft.com/office/drawing/2017/model3d" xmlns:o="urn:schemas-microsoft-com:office:office" xmlns:oel="http://schemas.microsoft.com/office/2019/extlst" xmlns:r="http://schemas.openxmlformats.org/officeDocument/2006/relationships" xmlns:m="http://schemas.openxmlformats.org/officeDocument/2006/math" xmlns:v="urn:schemas-microsoft-com:vml" xmlns:wp14="http://schemas.microsoft.com/office/word/2010/wordprocessingDrawing" xmlns:wp="http://schemas.openxmlformats.org/drawingml/2006/wordprocessingDrawing" xmlns:w10="urn:schemas-microsoft-com:office:word" xmlns:w="http://schemas.openxmlformats.org/wordprocessingml/2006/main" xmlns:w14="http://schemas.microsoft.com/office/word/2010/wordml" xmlns:w15="http://schemas.microsoft.com/office/word/2012/wordml" xmlns:w16cex="http://schemas.microsoft.com/office/word/2018/wordml/cex" xmlns:w16cid="http://schemas.microsoft.com/office/word/2016/wordml/cid" xmlns:w16="http://schemas.microsoft.com/office/word/2018/wordml" xmlns:w16sdtdh="http://schemas.microsoft.com/office/word/2020/wordml/sdtdatahash" xmlns:w16se="http://schemas.microsoft.com/office/word/2015/wordml/symex" xmlns:wpg="http://schemas.microsoft.com/office/word/2010/wordprocessingGroup" xmlns:wpi="http://schemas.microsoft.com/office/word/2010/wordprocessingInk" xmlns:wne="http://schemas.microsoft.com/office/word/2006/wordml" xmlns:wps="http://schemas.microsoft.com/office/word/2010/wordprocessingShape" mc:Ignorable="w14 w15 w16se w16cid w16 w16cex w16sdtdh wp14">
+  <w:p>
+    <w:pPr>
+      <w:pStyle w:val="Rodap"/>
+    </w:pPr>
   </w:p>
 </w:ftr>
 </file>
@@ -1147,96 +1085,32 @@
   <w:p>
     <w:pPr>
       <w:pStyle w:val="Cabealho"/>
+    </w:pPr>
+  </w:p>
+</w:hdr>
+</file>
+
+<file path=word/header2.xml><?xml version="1.0" encoding="utf-8"?>
+<w:hdr xmlns:wpc="http://schemas.microsoft.com/office/word/2010/wordprocessingCanvas" xmlns:cx="http://schemas.microsoft.com/office/drawing/2014/chartex" xmlns:cx1="http://schemas.microsoft.com/office/drawing/2015/9/8/chartex" xmlns:cx2="http://schemas.microsoft.com/office/drawing/2015/10/21/chartex" xmlns:cx3="http://schemas.microsoft.com/office/drawing/2016/5/9/chartex" xmlns:cx4="http://schemas.microsoft.com/office/drawing/2016/5/10/chartex" xmlns:cx5="http://schemas.microsoft.com/office/drawing/2016/5/11/chartex" xmlns:cx6="http://schemas.microsoft.com/office/drawing/2016/5/12/chartex" xmlns:cx7="http://schemas.microsoft.com/office/drawing/2016/5/13/chartex" xmlns:cx8="http://schemas.microsoft.com/office/drawing/2016/5/14/chartex" xmlns:mc="http://schemas.openxmlformats.org/markup-compatibility/2006" xmlns:aink="http://schemas.microsoft.com/office/drawing/2016/ink" xmlns:am3d="http://schemas.microsoft.com/office/drawing/2017/model3d" xmlns:o="urn:schemas-microsoft-com:office:office" xmlns:oel="http://schemas.microsoft.com/office/2019/extlst" xmlns:r="http://schemas.openxmlformats.org/officeDocument/2006/relationships" xmlns:m="http://schemas.openxmlformats.org/officeDocument/2006/math" xmlns:v="urn:schemas-microsoft-com:vml" xmlns:wp14="http://schemas.microsoft.com/office/word/2010/wordprocessingDrawing" xmlns:wp="http://schemas.openxmlformats.org/drawingml/2006/wordprocessingDrawing" xmlns:w10="urn:schemas-microsoft-com:office:word" xmlns:w="http://schemas.openxmlformats.org/wordprocessingml/2006/main" xmlns:w14="http://schemas.microsoft.com/office/word/2010/wordml" xmlns:w15="http://schemas.microsoft.com/office/word/2012/wordml" xmlns:w16cex="http://schemas.microsoft.com/office/word/2018/wordml/cex" xmlns:w16cid="http://schemas.microsoft.com/office/word/2016/wordml/cid" xmlns:w16="http://schemas.microsoft.com/office/word/2018/wordml" xmlns:w16sdtdh="http://schemas.microsoft.com/office/word/2020/wordml/sdtdatahash" xmlns:w16se="http://schemas.microsoft.com/office/word/2015/wordml/symex" xmlns:wpg="http://schemas.microsoft.com/office/word/2010/wordprocessingGroup" xmlns:wpi="http://schemas.microsoft.com/office/word/2010/wordprocessingInk" xmlns:wne="http://schemas.microsoft.com/office/word/2006/wordml" xmlns:wps="http://schemas.microsoft.com/office/word/2010/wordprocessingShape" mc:Ignorable="w14 w15 w16se w16cid w16 w16cex w16sdtdh wp14">
+  <w:p>
+    <w:pPr>
+      <w:pStyle w:val="Cabealho"/>
       <w:jc w:val="center"/>
       <w:rPr>
         <w:noProof/>
       </w:rPr>
     </w:pPr>
-    <w:r>
-      <w:rPr>
-        <w:noProof/>
-        <w:lang w:eastAsia="pt-BR"/>
-      </w:rPr>
-      <w:drawing>
-        <wp:anchor distT="0" distB="0" distL="114300" distR="114300" simplePos="0" relativeHeight="251658240" behindDoc="1" locked="0" layoutInCell="1" allowOverlap="1" wp14:anchorId="1BE72CD3" wp14:editId="5AB83E2D">
-          <wp:simplePos x="0" y="0"/>
-          <wp:positionH relativeFrom="page">
-            <wp:posOffset>1276350</wp:posOffset>
-          </wp:positionH>
-          <wp:positionV relativeFrom="paragraph">
-            <wp:posOffset>-335280</wp:posOffset>
-          </wp:positionV>
-          <wp:extent cx="4998720" cy="713740"/>
-          <wp:effectExtent l="0" t="0" r="0" b="0"/>
-          <wp:wrapTight wrapText="bothSides">
-            <wp:wrapPolygon edited="0">
-              <wp:start x="1399" y="0"/>
-              <wp:lineTo x="1235" y="577"/>
-              <wp:lineTo x="0" y="9224"/>
-              <wp:lineTo x="0" y="11530"/>
-              <wp:lineTo x="905" y="18448"/>
-              <wp:lineTo x="1317" y="20754"/>
-              <wp:lineTo x="1482" y="20754"/>
-              <wp:lineTo x="1893" y="20754"/>
-              <wp:lineTo x="2223" y="18448"/>
-              <wp:lineTo x="20909" y="17872"/>
-              <wp:lineTo x="21485" y="13260"/>
-              <wp:lineTo x="20991" y="9224"/>
-              <wp:lineTo x="21485" y="6918"/>
-              <wp:lineTo x="21485" y="3459"/>
-              <wp:lineTo x="1811" y="0"/>
-              <wp:lineTo x="1399" y="0"/>
-            </wp:wrapPolygon>
-          </wp:wrapTight>
-          <wp:docPr id="2" name="Imagem 2" descr="Palini Alves - Cocatrel"/>
-          <wp:cNvGraphicFramePr>
-            <a:graphicFrameLocks xmlns:a="http://schemas.openxmlformats.org/drawingml/2006/main" noChangeAspect="1"/>
-          </wp:cNvGraphicFramePr>
-          <a:graphic xmlns:a="http://schemas.openxmlformats.org/drawingml/2006/main">
-            <a:graphicData uri="http://schemas.openxmlformats.org/drawingml/2006/picture">
-              <pic:pic xmlns:pic="http://schemas.openxmlformats.org/drawingml/2006/picture">
-                <pic:nvPicPr>
-                  <pic:cNvPr id="0" name="Picture 27" descr="Palini Alves - Cocatrel"/>
-                  <pic:cNvPicPr>
-                    <a:picLocks noChangeAspect="1" noChangeArrowheads="1"/>
-                  </pic:cNvPicPr>
-                </pic:nvPicPr>
-                <pic:blipFill>
-                  <a:blip r:embed="rId1">
-                    <a:extLst>
-                      <a:ext uri="{28A0092B-C50C-407E-A947-70E740481C1C}">
-                        <a14:useLocalDpi xmlns:a14="http://schemas.microsoft.com/office/drawing/2010/main" val="0"/>
-                      </a:ext>
-                    </a:extLst>
-                  </a:blip>
-                  <a:srcRect/>
-                  <a:stretch>
-                    <a:fillRect/>
-                  </a:stretch>
-                </pic:blipFill>
-                <pic:spPr bwMode="auto">
-                  <a:xfrm>
-                    <a:off x="0" y="0"/>
-                    <a:ext cx="4998720" cy="713740"/>
-                  </a:xfrm>
-                  <a:prstGeom prst="rect">
-                    <a:avLst/>
-                  </a:prstGeom>
-                  <a:noFill/>
-                  <a:ln>
-                    <a:noFill/>
-                  </a:ln>
-                </pic:spPr>
-              </pic:pic>
-            </a:graphicData>
-          </a:graphic>
-          <wp14:sizeRelV relativeFrom="margin">
-            <wp14:pctHeight>0</wp14:pctHeight>
-          </wp14:sizeRelV>
-        </wp:anchor>
-      </w:drawing>
-    </w:r>
   </w:p>
+  <w:p>
+    <w:pPr>
+      <w:pStyle w:val="Cabealho"/>
+    </w:pPr>
+  </w:p>
+</w:hdr>
+</file>
+
+<file path=word/header3.xml><?xml version="1.0" encoding="utf-8"?>
+<w:hdr xmlns:wpc="http://schemas.microsoft.com/office/word/2010/wordprocessingCanvas" xmlns:cx="http://schemas.microsoft.com/office/drawing/2014/chartex" xmlns:cx1="http://schemas.microsoft.com/office/drawing/2015/9/8/chartex" xmlns:cx2="http://schemas.microsoft.com/office/drawing/2015/10/21/chartex" xmlns:cx3="http://schemas.microsoft.com/office/drawing/2016/5/9/chartex" xmlns:cx4="http://schemas.microsoft.com/office/drawing/2016/5/10/chartex" xmlns:cx5="http://schemas.microsoft.com/office/drawing/2016/5/11/chartex" xmlns:cx6="http://schemas.microsoft.com/office/drawing/2016/5/12/chartex" xmlns:cx7="http://schemas.microsoft.com/office/drawing/2016/5/13/chartex" xmlns:cx8="http://schemas.microsoft.com/office/drawing/2016/5/14/chartex" xmlns:mc="http://schemas.openxmlformats.org/markup-compatibility/2006" xmlns:aink="http://schemas.microsoft.com/office/drawing/2016/ink" xmlns:am3d="http://schemas.microsoft.com/office/drawing/2017/model3d" xmlns:o="urn:schemas-microsoft-com:office:office" xmlns:oel="http://schemas.microsoft.com/office/2019/extlst" xmlns:r="http://schemas.openxmlformats.org/officeDocument/2006/relationships" xmlns:m="http://schemas.openxmlformats.org/officeDocument/2006/math" xmlns:v="urn:schemas-microsoft-com:vml" xmlns:wp14="http://schemas.microsoft.com/office/word/2010/wordprocessingDrawing" xmlns:wp="http://schemas.openxmlformats.org/drawingml/2006/wordprocessingDrawing" xmlns:w10="urn:schemas-microsoft-com:office:word" xmlns:w="http://schemas.openxmlformats.org/wordprocessingml/2006/main" xmlns:w14="http://schemas.microsoft.com/office/word/2010/wordml" xmlns:w15="http://schemas.microsoft.com/office/word/2012/wordml" xmlns:w16cex="http://schemas.microsoft.com/office/word/2018/wordml/cex" xmlns:w16cid="http://schemas.microsoft.com/office/word/2016/wordml/cid" xmlns:w16="http://schemas.microsoft.com/office/word/2018/wordml" xmlns:w16sdtdh="http://schemas.microsoft.com/office/word/2020/wordml/sdtdatahash" xmlns:w16se="http://schemas.microsoft.com/office/word/2015/wordml/symex" xmlns:wpg="http://schemas.microsoft.com/office/word/2010/wordprocessingGroup" xmlns:wpi="http://schemas.microsoft.com/office/word/2010/wordprocessingInk" xmlns:wne="http://schemas.microsoft.com/office/word/2006/wordml" xmlns:wps="http://schemas.microsoft.com/office/word/2010/wordprocessingShape" mc:Ignorable="w14 w15 w16se w16cid w16 w16cex w16sdtdh wp14">
   <w:p>
     <w:pPr>
       <w:pStyle w:val="Cabealho"/>

</xml_diff>